<commit_message>
adding new classes to domain layer
</commit_message>
<xml_diff>
--- a/docs/requierments.docx
+++ b/docs/requierments.docx
@@ -198,6 +198,9 @@
                 <w:rtl/>
               </w:rPr>
             </w:pPr>
+            <w:r>
+              <w:t>IN PROGRES</w:t>
+            </w:r>
           </w:p>
         </w:tc>
         <w:tc>
@@ -338,6 +341,9 @@
                 <w:rtl/>
               </w:rPr>
             </w:pPr>
+            <w:r>
+              <w:t>IN PROGRES</w:t>
+            </w:r>
           </w:p>
         </w:tc>
         <w:tc>
@@ -462,6 +468,9 @@
                 <w:rtl/>
               </w:rPr>
             </w:pPr>
+            <w:r>
+              <w:t>IN PROGRES</w:t>
+            </w:r>
           </w:p>
         </w:tc>
         <w:tc>
@@ -593,6 +602,9 @@
                 <w:rtl/>
               </w:rPr>
             </w:pPr>
+            <w:r>
+              <w:t>IN PROGRES</w:t>
+            </w:r>
           </w:p>
         </w:tc>
         <w:tc>
@@ -688,13 +700,7 @@
               <w:rPr>
                 <w:highlight w:val="yellow"/>
               </w:rPr>
-              <w:t>product</w:t>
-            </w:r>
-            <w:r>
-              <w:rPr>
-                <w:highlight w:val="yellow"/>
-              </w:rPr>
-              <w:t>s</w:t>
+              <w:t>products</w:t>
             </w:r>
           </w:p>
         </w:tc>
@@ -736,6 +742,9 @@
                 <w:rtl/>
               </w:rPr>
             </w:pPr>
+            <w:r>
+              <w:t>IN PROGRES</w:t>
+            </w:r>
           </w:p>
         </w:tc>
         <w:tc>
@@ -869,6 +878,9 @@
                 <w:rtl/>
               </w:rPr>
             </w:pPr>
+            <w:r>
+              <w:t>IN PROGRES</w:t>
+            </w:r>
           </w:p>
         </w:tc>
         <w:tc>
@@ -997,6 +1009,9 @@
                 <w:rtl/>
               </w:rPr>
             </w:pPr>
+            <w:r>
+              <w:t>IN PROGRES</w:t>
+            </w:r>
           </w:p>
         </w:tc>
         <w:tc>
@@ -1137,6 +1152,9 @@
                 <w:rtl/>
               </w:rPr>
             </w:pPr>
+            <w:r>
+              <w:t>IN PROGRES</w:t>
+            </w:r>
           </w:p>
         </w:tc>
         <w:tc>
@@ -1149,11 +1167,11 @@
               <w:jc w:val="center"/>
               <w:cnfStyle w:val="000000000000" w:firstRow="0" w:lastRow="0" w:firstColumn="0" w:lastColumn="0" w:oddVBand="0" w:evenVBand="0" w:oddHBand="0" w:evenHBand="0" w:firstRowFirstColumn="0" w:firstRowLastColumn="0" w:lastRowFirstColumn="0" w:lastRowLastColumn="0"/>
               <w:rPr>
-                <w:rtl/>
-              </w:rPr>
-            </w:pPr>
-            <w:r>
-              <w:t>HR</w:t>
+                <w:rFonts w:hint="cs"/>
+              </w:rPr>
+            </w:pPr>
+            <w:r>
+              <w:t>LR</w:t>
             </w:r>
           </w:p>
         </w:tc>
@@ -1166,12 +1184,9 @@
               <w:bidi w:val="0"/>
               <w:jc w:val="center"/>
               <w:cnfStyle w:val="000000000000" w:firstRow="0" w:lastRow="0" w:firstColumn="0" w:lastColumn="0" w:oddVBand="0" w:evenVBand="0" w:oddHBand="0" w:evenHBand="0" w:firstRowFirstColumn="0" w:firstRowLastColumn="0" w:lastRowFirstColumn="0" w:lastRowLastColumn="0"/>
-              <w:rPr>
-                <w:rtl/>
-              </w:rPr>
-            </w:pPr>
-            <w:r>
-              <w:t>NTH</w:t>
+            </w:pPr>
+            <w:r>
+              <w:t>MH</w:t>
             </w:r>
           </w:p>
         </w:tc>
@@ -1184,12 +1199,9 @@
               <w:bidi w:val="0"/>
               <w:jc w:val="center"/>
               <w:cnfStyle w:val="000000000000" w:firstRow="0" w:lastRow="0" w:firstColumn="0" w:lastColumn="0" w:oddVBand="0" w:evenVBand="0" w:oddHBand="0" w:evenHBand="0" w:firstRowFirstColumn="0" w:firstRowLastColumn="0" w:lastRowFirstColumn="0" w:lastRowLastColumn="0"/>
-              <w:rPr>
-                <w:rtl/>
-              </w:rPr>
-            </w:pPr>
-            <w:r>
-              <w:t>The system should transfer the order details to the supplier's system</w:t>
+            </w:pPr>
+            <w:r>
+              <w:t>When open an order the system must save the creation date</w:t>
             </w:r>
           </w:p>
         </w:tc>
@@ -1200,17 +1212,13 @@
           <w:p>
             <w:pPr>
               <w:bidi w:val="0"/>
-              <w:jc w:val="center"/>
-              <w:cnfStyle w:val="000000000000" w:firstRow="0" w:lastRow="0" w:firstColumn="0" w:lastColumn="0" w:oddVBand="0" w:evenVBand="0" w:oddHBand="0" w:evenHBand="0" w:firstRowFirstColumn="0" w:firstRowLastColumn="0" w:lastRowFirstColumn="0" w:lastRowLastColumn="0"/>
-              <w:rPr>
-                <w:rtl/>
-              </w:rPr>
-            </w:pPr>
-            <w:r>
+              <w:cnfStyle w:val="000000000000" w:firstRow="0" w:lastRow="0" w:firstColumn="0" w:lastColumn="0" w:oddVBand="0" w:evenVBand="0" w:oddHBand="0" w:evenHBand="0" w:firstRowFirstColumn="0" w:firstRowLastColumn="0" w:lastRowFirstColumn="0" w:lastRowLastColumn="0"/>
               <w:rPr>
                 <w:rFonts w:hint="cs"/>
               </w:rPr>
-              <w:t>F</w:t>
+            </w:pPr>
+            <w:r>
+              <w:t>NF</w:t>
             </w:r>
           </w:p>
         </w:tc>
@@ -1227,16 +1235,6 @@
             <w:r>
               <w:t>Orders</w:t>
             </w:r>
-          </w:p>
-          <w:p>
-            <w:pPr>
-              <w:bidi w:val="0"/>
-              <w:jc w:val="center"/>
-              <w:cnfStyle w:val="000000000000" w:firstRow="0" w:lastRow="0" w:firstColumn="0" w:lastColumn="0" w:oddVBand="0" w:evenVBand="0" w:oddHBand="0" w:evenHBand="0" w:firstRowFirstColumn="0" w:firstRowLastColumn="0" w:lastRowFirstColumn="0" w:lastRowLastColumn="0"/>
-              <w:rPr>
-                <w:rtl/>
-              </w:rPr>
-            </w:pPr>
           </w:p>
         </w:tc>
         <w:tc>
@@ -1277,6 +1275,9 @@
                 <w:rtl/>
               </w:rPr>
             </w:pPr>
+            <w:r>
+              <w:t>IN PROGRES</w:t>
+            </w:r>
           </w:p>
         </w:tc>
         <w:tc>
@@ -1293,72 +1294,63 @@
               </w:rPr>
             </w:pPr>
             <w:r>
+              <w:t>HR</w:t>
+            </w:r>
+          </w:p>
+        </w:tc>
+        <w:tc>
+          <w:tcPr>
+            <w:tcW w:w="1276" w:type="dxa"/>
+          </w:tcPr>
+          <w:p>
+            <w:pPr>
+              <w:bidi w:val="0"/>
+              <w:jc w:val="center"/>
+              <w:cnfStyle w:val="000000100000" w:firstRow="0" w:lastRow="0" w:firstColumn="0" w:lastColumn="0" w:oddVBand="0" w:evenVBand="0" w:oddHBand="1" w:evenHBand="0" w:firstRowFirstColumn="0" w:firstRowLastColumn="0" w:lastRowFirstColumn="0" w:lastRowLastColumn="0"/>
+              <w:rPr>
+                <w:rtl/>
+              </w:rPr>
+            </w:pPr>
+            <w:r>
+              <w:t>NTH</w:t>
+            </w:r>
+          </w:p>
+        </w:tc>
+        <w:tc>
+          <w:tcPr>
+            <w:tcW w:w="3100" w:type="dxa"/>
+          </w:tcPr>
+          <w:p>
+            <w:pPr>
+              <w:bidi w:val="0"/>
+              <w:jc w:val="center"/>
+              <w:cnfStyle w:val="000000100000" w:firstRow="0" w:lastRow="0" w:firstColumn="0" w:lastColumn="0" w:oddVBand="0" w:evenVBand="0" w:oddHBand="1" w:evenHBand="0" w:firstRowFirstColumn="0" w:firstRowLastColumn="0" w:lastRowFirstColumn="0" w:lastRowLastColumn="0"/>
+              <w:rPr>
+                <w:rtl/>
+              </w:rPr>
+            </w:pPr>
+            <w:r>
+              <w:t>The system should transfer the order details to the supplier's system</w:t>
+            </w:r>
+          </w:p>
+        </w:tc>
+        <w:tc>
+          <w:tcPr>
+            <w:tcW w:w="658" w:type="dxa"/>
+          </w:tcPr>
+          <w:p>
+            <w:pPr>
+              <w:bidi w:val="0"/>
+              <w:jc w:val="center"/>
+              <w:cnfStyle w:val="000000100000" w:firstRow="0" w:lastRow="0" w:firstColumn="0" w:lastColumn="0" w:oddVBand="0" w:evenVBand="0" w:oddHBand="1" w:evenHBand="0" w:firstRowFirstColumn="0" w:firstRowLastColumn="0" w:lastRowFirstColumn="0" w:lastRowLastColumn="0"/>
+              <w:rPr>
+                <w:rtl/>
+              </w:rPr>
+            </w:pPr>
+            <w:r>
               <w:rPr>
                 <w:rFonts w:hint="cs"/>
               </w:rPr>
-              <w:t>LR</w:t>
-            </w:r>
-          </w:p>
-        </w:tc>
-        <w:tc>
-          <w:tcPr>
-            <w:tcW w:w="1276" w:type="dxa"/>
-          </w:tcPr>
-          <w:p>
-            <w:pPr>
-              <w:bidi w:val="0"/>
-              <w:jc w:val="center"/>
-              <w:cnfStyle w:val="000000100000" w:firstRow="0" w:lastRow="0" w:firstColumn="0" w:lastColumn="0" w:oddVBand="0" w:evenVBand="0" w:oddHBand="1" w:evenHBand="0" w:firstRowFirstColumn="0" w:firstRowLastColumn="0" w:lastRowFirstColumn="0" w:lastRowLastColumn="0"/>
-              <w:rPr>
-                <w:rtl/>
-              </w:rPr>
-            </w:pPr>
-            <w:r>
-              <w:t>MH</w:t>
-            </w:r>
-          </w:p>
-        </w:tc>
-        <w:tc>
-          <w:tcPr>
-            <w:tcW w:w="3100" w:type="dxa"/>
-          </w:tcPr>
-          <w:p>
-            <w:pPr>
-              <w:bidi w:val="0"/>
-              <w:jc w:val="center"/>
-              <w:cnfStyle w:val="000000100000" w:firstRow="0" w:lastRow="0" w:firstColumn="0" w:lastColumn="0" w:oddVBand="0" w:evenVBand="0" w:oddHBand="1" w:evenHBand="0" w:firstRowFirstColumn="0" w:firstRowLastColumn="0" w:lastRowFirstColumn="0" w:lastRowLastColumn="0"/>
-              <w:rPr>
-                <w:rtl/>
-              </w:rPr>
-            </w:pPr>
-            <w:r>
-              <w:rPr>
-                <w:rFonts w:hint="cs"/>
-              </w:rPr>
-              <w:t>T</w:t>
-            </w:r>
-            <w:r>
-              <w:t>he system needs to save for each order who is the deliver, "Super Li" or the supplier</w:t>
-            </w:r>
-          </w:p>
-        </w:tc>
-        <w:tc>
-          <w:tcPr>
-            <w:tcW w:w="658" w:type="dxa"/>
-          </w:tcPr>
-          <w:p>
-            <w:pPr>
-              <w:bidi w:val="0"/>
-              <w:jc w:val="center"/>
-              <w:cnfStyle w:val="000000100000" w:firstRow="0" w:lastRow="0" w:firstColumn="0" w:lastColumn="0" w:oddVBand="0" w:evenVBand="0" w:oddHBand="1" w:evenHBand="0" w:firstRowFirstColumn="0" w:firstRowLastColumn="0" w:lastRowFirstColumn="0" w:lastRowLastColumn="0"/>
-              <w:rPr>
-                <w:rtl/>
-              </w:rPr>
-            </w:pPr>
-            <w:r>
-              <w:rPr>
-                <w:rFonts w:hint="cs"/>
-              </w:rPr>
               <w:t>F</w:t>
             </w:r>
           </w:p>
@@ -1372,19 +1364,20 @@
               <w:bidi w:val="0"/>
               <w:jc w:val="center"/>
               <w:cnfStyle w:val="000000100000" w:firstRow="0" w:lastRow="0" w:firstColumn="0" w:lastColumn="0" w:oddVBand="0" w:evenVBand="0" w:oddHBand="1" w:evenHBand="0" w:firstRowFirstColumn="0" w:firstRowLastColumn="0" w:lastRowFirstColumn="0" w:lastRowLastColumn="0"/>
-              <w:rPr>
-                <w:rtl/>
-              </w:rPr>
-            </w:pPr>
-            <w:r>
-              <w:t>D</w:t>
-            </w:r>
-            <w:r>
-              <w:t>eliver</w:t>
-            </w:r>
-            <w:r>
-              <w:t>y</w:t>
-            </w:r>
+            </w:pPr>
+            <w:r>
+              <w:t>Orders</w:t>
+            </w:r>
+          </w:p>
+          <w:p>
+            <w:pPr>
+              <w:bidi w:val="0"/>
+              <w:jc w:val="center"/>
+              <w:cnfStyle w:val="000000100000" w:firstRow="0" w:lastRow="0" w:firstColumn="0" w:lastColumn="0" w:oddVBand="0" w:evenVBand="0" w:oddHBand="1" w:evenHBand="0" w:firstRowFirstColumn="0" w:firstRowLastColumn="0" w:lastRowFirstColumn="0" w:lastRowLastColumn="0"/>
+              <w:rPr>
+                <w:rtl/>
+              </w:rPr>
+            </w:pPr>
           </w:p>
         </w:tc>
         <w:tc>
@@ -1409,9 +1402,6 @@
         </w:tc>
       </w:tr>
       <w:tr>
-        <w:trPr>
-          <w:trHeight w:val="876"/>
-        </w:trPr>
         <w:tc>
           <w:tcPr>
             <w:cnfStyle w:val="001000000000" w:firstRow="0" w:lastRow="0" w:firstColumn="1" w:lastColumn="0" w:oddVBand="0" w:evenVBand="0" w:oddHBand="0" w:evenHBand="0" w:firstRowFirstColumn="0" w:firstRowLastColumn="0" w:lastRowFirstColumn="0" w:lastRowLastColumn="0"/>
@@ -1425,6 +1415,9 @@
                 <w:rtl/>
               </w:rPr>
             </w:pPr>
+            <w:r>
+              <w:t>IN PROGRES</w:t>
+            </w:r>
           </w:p>
         </w:tc>
         <w:tc>
@@ -1436,9 +1429,15 @@
               <w:bidi w:val="0"/>
               <w:jc w:val="center"/>
               <w:cnfStyle w:val="000000000000" w:firstRow="0" w:lastRow="0" w:firstColumn="0" w:lastColumn="0" w:oddVBand="0" w:evenVBand="0" w:oddHBand="0" w:evenHBand="0" w:firstRowFirstColumn="0" w:firstRowLastColumn="0" w:lastRowFirstColumn="0" w:lastRowLastColumn="0"/>
-            </w:pPr>
-            <w:r>
-              <w:t>HR</w:t>
+              <w:rPr>
+                <w:rtl/>
+              </w:rPr>
+            </w:pPr>
+            <w:r>
+              <w:rPr>
+                <w:rFonts w:hint="cs"/>
+              </w:rPr>
+              <w:t>LR</w:t>
             </w:r>
           </w:p>
         </w:tc>
@@ -1456,7 +1455,7 @@
               </w:rPr>
             </w:pPr>
             <w:r>
-              <w:t>NTH</w:t>
+              <w:t>MH</w:t>
             </w:r>
           </w:p>
         </w:tc>
@@ -1469,9 +1468,18 @@
               <w:bidi w:val="0"/>
               <w:jc w:val="center"/>
               <w:cnfStyle w:val="000000000000" w:firstRow="0" w:lastRow="0" w:firstColumn="0" w:lastColumn="0" w:oddVBand="0" w:evenVBand="0" w:oddHBand="0" w:evenHBand="0" w:firstRowFirstColumn="0" w:firstRowLastColumn="0" w:lastRowFirstColumn="0" w:lastRowLastColumn="0"/>
-            </w:pPr>
-            <w:r>
-              <w:t>The system needs to support payment to the supplier by cash and credit card</w:t>
+              <w:rPr>
+                <w:rtl/>
+              </w:rPr>
+            </w:pPr>
+            <w:r>
+              <w:rPr>
+                <w:rFonts w:hint="cs"/>
+              </w:rPr>
+              <w:t>T</w:t>
+            </w:r>
+            <w:r>
+              <w:t>he system needs to save for each order who is the deliver, "Super Li" or the supplier</w:t>
             </w:r>
           </w:p>
         </w:tc>
@@ -1484,10 +1492,10 @@
               <w:bidi w:val="0"/>
               <w:jc w:val="center"/>
               <w:cnfStyle w:val="000000000000" w:firstRow="0" w:lastRow="0" w:firstColumn="0" w:lastColumn="0" w:oddVBand="0" w:evenVBand="0" w:oddHBand="0" w:evenHBand="0" w:firstRowFirstColumn="0" w:firstRowLastColumn="0" w:lastRowFirstColumn="0" w:lastRowLastColumn="0"/>
-            </w:pPr>
-            <w:r>
-              <w:t>N</w:t>
-            </w:r>
+              <w:rPr>
+                <w:rtl/>
+              </w:rPr>
+            </w:pPr>
             <w:r>
               <w:rPr>
                 <w:rFonts w:hint="cs"/>
@@ -1510,7 +1518,13 @@
               </w:rPr>
             </w:pPr>
             <w:r>
-              <w:t>payment</w:t>
+              <w:t>D</w:t>
+            </w:r>
+            <w:r>
+              <w:t>eliver</w:t>
+            </w:r>
+            <w:r>
+              <w:t>y</w:t>
             </w:r>
           </w:p>
         </w:tc>
@@ -1553,6 +1567,9 @@
                 <w:rtl/>
               </w:rPr>
             </w:pPr>
+            <w:r>
+              <w:t>IN PROGRES</w:t>
+            </w:r>
           </w:p>
         </w:tc>
         <w:tc>
@@ -1599,7 +1616,7 @@
               <w:cnfStyle w:val="000000100000" w:firstRow="0" w:lastRow="0" w:firstColumn="0" w:lastColumn="0" w:oddVBand="0" w:evenVBand="0" w:oddHBand="1" w:evenHBand="0" w:firstRowFirstColumn="0" w:firstRowLastColumn="0" w:lastRowFirstColumn="0" w:lastRowLastColumn="0"/>
             </w:pPr>
             <w:r>
-              <w:t xml:space="preserve">The system needs to support immediately payment and payment one month late  </w:t>
+              <w:t>The system needs to support payment to the supplier by cash and credit card</w:t>
             </w:r>
           </w:p>
         </w:tc>
@@ -1614,7 +1631,13 @@
               <w:cnfStyle w:val="000000100000" w:firstRow="0" w:lastRow="0" w:firstColumn="0" w:lastColumn="0" w:oddVBand="0" w:evenVBand="0" w:oddHBand="1" w:evenHBand="0" w:firstRowFirstColumn="0" w:firstRowLastColumn="0" w:lastRowFirstColumn="0" w:lastRowLastColumn="0"/>
             </w:pPr>
             <w:r>
-              <w:t>NF</w:t>
+              <w:t>N</w:t>
+            </w:r>
+            <w:r>
+              <w:rPr>
+                <w:rFonts w:hint="cs"/>
+              </w:rPr>
+              <w:t>F</w:t>
             </w:r>
           </w:p>
         </w:tc>
@@ -1674,6 +1697,9 @@
                 <w:rtl/>
               </w:rPr>
             </w:pPr>
+            <w:r>
+              <w:t>IN PROGRES</w:t>
+            </w:r>
           </w:p>
         </w:tc>
         <w:tc>
@@ -1687,7 +1713,7 @@
               <w:cnfStyle w:val="000000000000" w:firstRow="0" w:lastRow="0" w:firstColumn="0" w:lastColumn="0" w:oddVBand="0" w:evenVBand="0" w:oddHBand="0" w:evenHBand="0" w:firstRowFirstColumn="0" w:firstRowLastColumn="0" w:lastRowFirstColumn="0" w:lastRowLastColumn="0"/>
             </w:pPr>
             <w:r>
-              <w:t>LR</w:t>
+              <w:t>HR</w:t>
             </w:r>
           </w:p>
         </w:tc>
@@ -1705,7 +1731,7 @@
               </w:rPr>
             </w:pPr>
             <w:r>
-              <w:t>MH</w:t>
+              <w:t>NTH</w:t>
             </w:r>
           </w:p>
         </w:tc>
@@ -1720,40 +1746,7 @@
               <w:cnfStyle w:val="000000000000" w:firstRow="0" w:lastRow="0" w:firstColumn="0" w:lastColumn="0" w:oddVBand="0" w:evenVBand="0" w:oddHBand="0" w:evenHBand="0" w:firstRowFirstColumn="0" w:firstRowLastColumn="0" w:lastRowFirstColumn="0" w:lastRowLastColumn="0"/>
             </w:pPr>
             <w:r>
-              <w:t xml:space="preserve">The system </w:t>
-            </w:r>
-            <w:r>
-              <w:t>needs</w:t>
-            </w:r>
-            <w:r>
-              <w:t xml:space="preserve"> </w:t>
-            </w:r>
-            <w:r>
-              <w:t xml:space="preserve">to </w:t>
-            </w:r>
-            <w:r>
-              <w:t xml:space="preserve">be </w:t>
-            </w:r>
-            <w:r>
-              <w:t xml:space="preserve">able </w:t>
-            </w:r>
-            <w:r>
-              <w:t xml:space="preserve">to </w:t>
-            </w:r>
-            <w:r>
-              <w:t xml:space="preserve">save </w:t>
-            </w:r>
-            <w:r>
-              <w:t>for</w:t>
-            </w:r>
-            <w:r>
-              <w:t xml:space="preserve"> supplier </w:t>
-            </w:r>
-            <w:r>
-              <w:t>Fixed delivery days</w:t>
-            </w:r>
-            <w:r>
-              <w:t>.</w:t>
+              <w:t xml:space="preserve">The system needs to support immediately payment and payment one month late  </w:t>
             </w:r>
           </w:p>
         </w:tc>
@@ -1768,7 +1761,7 @@
               <w:cnfStyle w:val="000000000000" w:firstRow="0" w:lastRow="0" w:firstColumn="0" w:lastColumn="0" w:oddVBand="0" w:evenVBand="0" w:oddHBand="0" w:evenHBand="0" w:firstRowFirstColumn="0" w:firstRowLastColumn="0" w:lastRowFirstColumn="0" w:lastRowLastColumn="0"/>
             </w:pPr>
             <w:r>
-              <w:t>F</w:t>
+              <w:t>NF</w:t>
             </w:r>
           </w:p>
         </w:tc>
@@ -1786,13 +1779,7 @@
               </w:rPr>
             </w:pPr>
             <w:r>
-              <w:t>D</w:t>
-            </w:r>
-            <w:r>
-              <w:t>eliver</w:t>
-            </w:r>
-            <w:r>
-              <w:t>y</w:t>
+              <w:t>payment</w:t>
             </w:r>
           </w:p>
         </w:tc>
@@ -1835,6 +1822,9 @@
                 <w:rtl/>
               </w:rPr>
             </w:pPr>
+            <w:r>
+              <w:t>IN PROGRES</w:t>
+            </w:r>
           </w:p>
         </w:tc>
         <w:tc>
@@ -1848,7 +1838,7 @@
               <w:cnfStyle w:val="000000100000" w:firstRow="0" w:lastRow="0" w:firstColumn="0" w:lastColumn="0" w:oddVBand="0" w:evenVBand="0" w:oddHBand="1" w:evenHBand="0" w:firstRowFirstColumn="0" w:firstRowLastColumn="0" w:lastRowFirstColumn="0" w:lastRowLastColumn="0"/>
             </w:pPr>
             <w:r>
-              <w:t>HR</w:t>
+              <w:t>LR</w:t>
             </w:r>
           </w:p>
         </w:tc>
@@ -1881,31 +1871,37 @@
               <w:cnfStyle w:val="000000100000" w:firstRow="0" w:lastRow="0" w:firstColumn="0" w:lastColumn="0" w:oddVBand="0" w:evenVBand="0" w:oddHBand="1" w:evenHBand="0" w:firstRowFirstColumn="0" w:firstRowLastColumn="0" w:lastRowFirstColumn="0" w:lastRowLastColumn="0"/>
             </w:pPr>
             <w:r>
-              <w:t xml:space="preserve">Supplier that </w:t>
-            </w:r>
-            <w:r>
-              <w:t>has</w:t>
-            </w:r>
-            <w:r>
-              <w:t xml:space="preserve"> a f</w:t>
-            </w:r>
-            <w:r>
-              <w:t>ixed delivery days</w:t>
+              <w:t xml:space="preserve">The system </w:t>
+            </w:r>
+            <w:r>
+              <w:t>needs</w:t>
             </w:r>
             <w:r>
               <w:t xml:space="preserve"> </w:t>
             </w:r>
             <w:r>
-              <w:t xml:space="preserve">the system must </w:t>
-            </w:r>
-            <w:r>
-              <w:t xml:space="preserve">able the client to </w:t>
-            </w:r>
-            <w:r>
-              <w:t xml:space="preserve">update the items list before </w:t>
-            </w:r>
-            <w:r>
-              <w:t>each delivery</w:t>
+              <w:t xml:space="preserve">to </w:t>
+            </w:r>
+            <w:r>
+              <w:t xml:space="preserve">be </w:t>
+            </w:r>
+            <w:r>
+              <w:t xml:space="preserve">able </w:t>
+            </w:r>
+            <w:r>
+              <w:t xml:space="preserve">to </w:t>
+            </w:r>
+            <w:r>
+              <w:t xml:space="preserve">save </w:t>
+            </w:r>
+            <w:r>
+              <w:t>for</w:t>
+            </w:r>
+            <w:r>
+              <w:t xml:space="preserve"> supplier </w:t>
+            </w:r>
+            <w:r>
+              <w:t>Fixed delivery days</w:t>
             </w:r>
             <w:r>
               <w:t>.</w:t>
@@ -1936,6 +1932,9 @@
               <w:bidi w:val="0"/>
               <w:jc w:val="center"/>
               <w:cnfStyle w:val="000000100000" w:firstRow="0" w:lastRow="0" w:firstColumn="0" w:lastColumn="0" w:oddVBand="0" w:evenVBand="0" w:oddHBand="1" w:evenHBand="0" w:firstRowFirstColumn="0" w:firstRowLastColumn="0" w:lastRowFirstColumn="0" w:lastRowLastColumn="0"/>
+              <w:rPr>
+                <w:rtl/>
+              </w:rPr>
             </w:pPr>
             <w:r>
               <w:t>D</w:t>
@@ -1945,22 +1944,6 @@
             </w:r>
             <w:r>
               <w:t>y</w:t>
-            </w:r>
-            <w:r>
-              <w:t>/</w:t>
-            </w:r>
-          </w:p>
-          <w:p>
-            <w:pPr>
-              <w:bidi w:val="0"/>
-              <w:jc w:val="center"/>
-              <w:cnfStyle w:val="000000100000" w:firstRow="0" w:lastRow="0" w:firstColumn="0" w:lastColumn="0" w:oddVBand="0" w:evenVBand="0" w:oddHBand="1" w:evenHBand="0" w:firstRowFirstColumn="0" w:firstRowLastColumn="0" w:lastRowFirstColumn="0" w:lastRowLastColumn="0"/>
-              <w:rPr>
-                <w:rtl/>
-              </w:rPr>
-            </w:pPr>
-            <w:r>
-              <w:t>Orders</w:t>
             </w:r>
           </w:p>
         </w:tc>
@@ -2002,6 +1985,10 @@
                 <w:rtl/>
               </w:rPr>
             </w:pPr>
+            <w:r>
+              <w:lastRenderedPageBreak/>
+              <w:t>IN PROGRES</w:t>
+            </w:r>
           </w:p>
         </w:tc>
         <w:tc>
@@ -2048,43 +2035,28 @@
               <w:cnfStyle w:val="000000000000" w:firstRow="0" w:lastRow="0" w:firstColumn="0" w:lastColumn="0" w:oddVBand="0" w:evenVBand="0" w:oddHBand="0" w:evenHBand="0" w:firstRowFirstColumn="0" w:firstRowLastColumn="0" w:lastRowFirstColumn="0" w:lastRowLastColumn="0"/>
             </w:pPr>
             <w:r>
-              <w:t>I</w:t>
-            </w:r>
-            <w:r>
-              <w:t xml:space="preserve">f </w:t>
-            </w:r>
-            <w:r>
-              <w:t>the client</w:t>
-            </w:r>
-            <w:r>
-              <w:t xml:space="preserve"> didn't update the </w:t>
-            </w:r>
-            <w:r>
-              <w:t xml:space="preserve">items list to supplier in </w:t>
-            </w:r>
-            <w:r>
-              <w:t xml:space="preserve">fixed delivery </w:t>
-            </w:r>
-            <w:r>
-              <w:t>days,</w:t>
-            </w:r>
-            <w:r>
-              <w:t xml:space="preserve"> </w:t>
-            </w:r>
-            <w:r>
-              <w:t xml:space="preserve">the </w:t>
-            </w:r>
-            <w:r>
-              <w:t>system</w:t>
-            </w:r>
-            <w:r>
-              <w:t xml:space="preserve"> will</w:t>
-            </w:r>
-            <w:r>
-              <w:t xml:space="preserve"> open order with the same</w:t>
-            </w:r>
-            <w:r>
-              <w:t xml:space="preserve"> items of the previous order.</w:t>
+              <w:t xml:space="preserve">Supplier that </w:t>
+            </w:r>
+            <w:r>
+              <w:t>has</w:t>
+            </w:r>
+            <w:r>
+              <w:t xml:space="preserve"> a fixed delivery days </w:t>
+            </w:r>
+            <w:r>
+              <w:t xml:space="preserve">the system must </w:t>
+            </w:r>
+            <w:r>
+              <w:t xml:space="preserve">able the client to </w:t>
+            </w:r>
+            <w:r>
+              <w:t xml:space="preserve">update the items list before </w:t>
+            </w:r>
+            <w:r>
+              <w:t>each delivery</w:t>
+            </w:r>
+            <w:r>
+              <w:t>.</w:t>
             </w:r>
           </w:p>
         </w:tc>
@@ -2158,6 +2130,159 @@
           </w:p>
         </w:tc>
       </w:tr>
+      <w:tr>
+        <w:trPr>
+          <w:cnfStyle w:val="000000100000" w:firstRow="0" w:lastRow="0" w:firstColumn="0" w:lastColumn="0" w:oddVBand="0" w:evenVBand="0" w:oddHBand="1" w:evenHBand="0" w:firstRowFirstColumn="0" w:firstRowLastColumn="0" w:lastRowFirstColumn="0" w:lastRowLastColumn="0"/>
+          <w:trHeight w:val="876"/>
+        </w:trPr>
+        <w:tc>
+          <w:tcPr>
+            <w:cnfStyle w:val="001000000000" w:firstRow="0" w:lastRow="0" w:firstColumn="1" w:lastColumn="0" w:oddVBand="0" w:evenVBand="0" w:oddHBand="0" w:evenHBand="0" w:firstRowFirstColumn="0" w:firstRowLastColumn="0" w:lastRowFirstColumn="0" w:lastRowLastColumn="0"/>
+            <w:tcW w:w="1831" w:type="dxa"/>
+          </w:tcPr>
+          <w:p>
+            <w:pPr>
+              <w:bidi w:val="0"/>
+              <w:jc w:val="center"/>
+              <w:rPr>
+                <w:rtl/>
+              </w:rPr>
+            </w:pPr>
+            <w:r>
+              <w:t>IN PROGRES</w:t>
+            </w:r>
+          </w:p>
+        </w:tc>
+        <w:tc>
+          <w:tcPr>
+            <w:tcW w:w="992" w:type="dxa"/>
+          </w:tcPr>
+          <w:p>
+            <w:pPr>
+              <w:bidi w:val="0"/>
+              <w:jc w:val="center"/>
+              <w:cnfStyle w:val="000000100000" w:firstRow="0" w:lastRow="0" w:firstColumn="0" w:lastColumn="0" w:oddVBand="0" w:evenVBand="0" w:oddHBand="1" w:evenHBand="0" w:firstRowFirstColumn="0" w:firstRowLastColumn="0" w:lastRowFirstColumn="0" w:lastRowLastColumn="0"/>
+            </w:pPr>
+            <w:r>
+              <w:t>HR</w:t>
+            </w:r>
+          </w:p>
+        </w:tc>
+        <w:tc>
+          <w:tcPr>
+            <w:tcW w:w="1276" w:type="dxa"/>
+          </w:tcPr>
+          <w:p>
+            <w:pPr>
+              <w:bidi w:val="0"/>
+              <w:jc w:val="center"/>
+              <w:cnfStyle w:val="000000100000" w:firstRow="0" w:lastRow="0" w:firstColumn="0" w:lastColumn="0" w:oddVBand="0" w:evenVBand="0" w:oddHBand="1" w:evenHBand="0" w:firstRowFirstColumn="0" w:firstRowLastColumn="0" w:lastRowFirstColumn="0" w:lastRowLastColumn="0"/>
+              <w:rPr>
+                <w:rtl/>
+              </w:rPr>
+            </w:pPr>
+            <w:r>
+              <w:t>MH</w:t>
+            </w:r>
+          </w:p>
+        </w:tc>
+        <w:tc>
+          <w:tcPr>
+            <w:tcW w:w="3100" w:type="dxa"/>
+          </w:tcPr>
+          <w:p>
+            <w:pPr>
+              <w:bidi w:val="0"/>
+              <w:jc w:val="center"/>
+              <w:cnfStyle w:val="000000100000" w:firstRow="0" w:lastRow="0" w:firstColumn="0" w:lastColumn="0" w:oddVBand="0" w:evenVBand="0" w:oddHBand="1" w:evenHBand="0" w:firstRowFirstColumn="0" w:firstRowLastColumn="0" w:lastRowFirstColumn="0" w:lastRowLastColumn="0"/>
+            </w:pPr>
+            <w:r>
+              <w:t xml:space="preserve">If the client didn't update the items list to supplier in fixed delivery </w:t>
+            </w:r>
+            <w:r>
+              <w:t>days,</w:t>
+            </w:r>
+            <w:r>
+              <w:t xml:space="preserve"> the system</w:t>
+            </w:r>
+            <w:r>
+              <w:t xml:space="preserve"> will</w:t>
+            </w:r>
+            <w:r>
+              <w:t xml:space="preserve"> open order with the same items of the previous order.</w:t>
+            </w:r>
+          </w:p>
+        </w:tc>
+        <w:tc>
+          <w:tcPr>
+            <w:tcW w:w="658" w:type="dxa"/>
+          </w:tcPr>
+          <w:p>
+            <w:pPr>
+              <w:bidi w:val="0"/>
+              <w:jc w:val="center"/>
+              <w:cnfStyle w:val="000000100000" w:firstRow="0" w:lastRow="0" w:firstColumn="0" w:lastColumn="0" w:oddVBand="0" w:evenVBand="0" w:oddHBand="1" w:evenHBand="0" w:firstRowFirstColumn="0" w:firstRowLastColumn="0" w:lastRowFirstColumn="0" w:lastRowLastColumn="0"/>
+            </w:pPr>
+            <w:r>
+              <w:t>F</w:t>
+            </w:r>
+          </w:p>
+        </w:tc>
+        <w:tc>
+          <w:tcPr>
+            <w:tcW w:w="1214" w:type="dxa"/>
+          </w:tcPr>
+          <w:p>
+            <w:pPr>
+              <w:bidi w:val="0"/>
+              <w:jc w:val="center"/>
+              <w:cnfStyle w:val="000000100000" w:firstRow="0" w:lastRow="0" w:firstColumn="0" w:lastColumn="0" w:oddVBand="0" w:evenVBand="0" w:oddHBand="1" w:evenHBand="0" w:firstRowFirstColumn="0" w:firstRowLastColumn="0" w:lastRowFirstColumn="0" w:lastRowLastColumn="0"/>
+            </w:pPr>
+            <w:r>
+              <w:t>D</w:t>
+            </w:r>
+            <w:r>
+              <w:t>eliver</w:t>
+            </w:r>
+            <w:r>
+              <w:t>y/</w:t>
+            </w:r>
+          </w:p>
+          <w:p>
+            <w:pPr>
+              <w:bidi w:val="0"/>
+              <w:jc w:val="center"/>
+              <w:cnfStyle w:val="000000100000" w:firstRow="0" w:lastRow="0" w:firstColumn="0" w:lastColumn="0" w:oddVBand="0" w:evenVBand="0" w:oddHBand="1" w:evenHBand="0" w:firstRowFirstColumn="0" w:firstRowLastColumn="0" w:lastRowFirstColumn="0" w:lastRowLastColumn="0"/>
+              <w:rPr>
+                <w:rtl/>
+              </w:rPr>
+            </w:pPr>
+            <w:r>
+              <w:t>Orders</w:t>
+            </w:r>
+          </w:p>
+        </w:tc>
+        <w:tc>
+          <w:tcPr>
+            <w:tcW w:w="704" w:type="dxa"/>
+          </w:tcPr>
+          <w:p>
+            <w:pPr>
+              <w:pStyle w:val="a8"/>
+              <w:numPr>
+                <w:ilvl w:val="0"/>
+                <w:numId w:val="1"/>
+              </w:numPr>
+              <w:bidi w:val="0"/>
+              <w:jc w:val="center"/>
+              <w:cnfStyle w:val="000000100000" w:firstRow="0" w:lastRow="0" w:firstColumn="0" w:lastColumn="0" w:oddVBand="0" w:evenVBand="0" w:oddHBand="1" w:evenHBand="0" w:firstRowFirstColumn="0" w:firstRowLastColumn="0" w:lastRowFirstColumn="0" w:lastRowLastColumn="0"/>
+              <w:rPr>
+                <w:rtl/>
+              </w:rPr>
+            </w:pPr>
+          </w:p>
+        </w:tc>
+      </w:tr>
     </w:tbl>
     <w:p>
       <w:pPr>
@@ -2167,9 +2292,6 @@
     <w:p>
       <w:pPr>
         <w:bidi w:val="0"/>
-        <w:rPr>
-          <w:rFonts w:hint="cs"/>
-        </w:rPr>
       </w:pPr>
     </w:p>
     <w:p>
@@ -2193,7 +2315,6 @@
         <w:pStyle w:val="a8"/>
         <w:bidi w:val="0"/>
         <w:rPr>
-          <w:rFonts w:hint="cs"/>
           <w:rtl/>
         </w:rPr>
       </w:pPr>
@@ -2549,7 +2670,6 @@
               <w:jc w:val="center"/>
               <w:cnfStyle w:val="000000100000" w:firstRow="0" w:lastRow="0" w:firstColumn="0" w:lastColumn="0" w:oddVBand="0" w:evenVBand="0" w:oddHBand="1" w:evenHBand="0" w:firstRowFirstColumn="0" w:firstRowLastColumn="0" w:lastRowFirstColumn="0" w:lastRowLastColumn="0"/>
               <w:rPr>
-                <w:rFonts w:hint="cs"/>
                 <w:rtl/>
               </w:rPr>
             </w:pPr>
@@ -2588,7 +2708,6 @@
               <w:jc w:val="center"/>
               <w:cnfStyle w:val="000000100000" w:firstRow="0" w:lastRow="0" w:firstColumn="0" w:lastColumn="0" w:oddVBand="0" w:evenVBand="0" w:oddHBand="1" w:evenHBand="0" w:firstRowFirstColumn="0" w:firstRowLastColumn="0" w:lastRowFirstColumn="0" w:lastRowLastColumn="0"/>
               <w:rPr>
-                <w:rFonts w:hint="cs"/>
                 <w:rtl/>
               </w:rPr>
             </w:pPr>
@@ -2881,13 +3000,7 @@
         <w:bidi w:val="0"/>
       </w:pPr>
       <w:r>
-        <w:t xml:space="preserve">Object Diagram </w:t>
-      </w:r>
-      <w:r>
-        <w:t>2</w:t>
-      </w:r>
-      <w:r>
-        <w:t>:</w:t>
+        <w:t>Object Diagram 2:</w:t>
       </w:r>
     </w:p>
     <w:p>
@@ -2905,7 +3018,6 @@
       <w:pPr>
         <w:jc w:val="right"/>
         <w:rPr>
-          <w:rFonts w:hint="cs"/>
           <w:rtl/>
         </w:rPr>
       </w:pPr>
@@ -2914,7 +3026,6 @@
       <w:pPr>
         <w:jc w:val="right"/>
         <w:rPr>
-          <w:rFonts w:hint="cs"/>
           <w:rtl/>
         </w:rPr>
       </w:pPr>
@@ -2988,7 +3099,6 @@
     <w:pPr>
       <w:pStyle w:val="a4"/>
       <w:rPr>
-        <w:rFonts w:hint="cs"/>
         <w:rtl/>
       </w:rPr>
     </w:pPr>

</xml_diff>

<commit_message>
add classes for ui
</commit_message>
<xml_diff>
--- a/docs/requierments.docx
+++ b/docs/requierments.docx
@@ -1166,9 +1166,6 @@
               <w:bidi w:val="0"/>
               <w:jc w:val="center"/>
               <w:cnfStyle w:val="000000000000" w:firstRow="0" w:lastRow="0" w:firstColumn="0" w:lastColumn="0" w:oddVBand="0" w:evenVBand="0" w:oddHBand="0" w:evenHBand="0" w:firstRowFirstColumn="0" w:firstRowLastColumn="0" w:lastRowFirstColumn="0" w:lastRowLastColumn="0"/>
-              <w:rPr>
-                <w:rFonts w:hint="cs"/>
-              </w:rPr>
             </w:pPr>
             <w:r>
               <w:t>LR</w:t>
@@ -1213,9 +1210,6 @@
             <w:pPr>
               <w:bidi w:val="0"/>
               <w:cnfStyle w:val="000000000000" w:firstRow="0" w:lastRow="0" w:firstColumn="0" w:lastColumn="0" w:oddVBand="0" w:evenVBand="0" w:oddHBand="0" w:evenHBand="0" w:firstRowFirstColumn="0" w:firstRowLastColumn="0" w:lastRowFirstColumn="0" w:lastRowLastColumn="0"/>
-              <w:rPr>
-                <w:rFonts w:hint="cs"/>
-              </w:rPr>
             </w:pPr>
             <w:r>
               <w:t>NF</w:t>
@@ -2948,6 +2942,72 @@
               </w:numPr>
               <w:bidi w:val="0"/>
               <w:cnfStyle w:val="000000100000" w:firstRow="0" w:lastRow="0" w:firstColumn="0" w:lastColumn="0" w:oddVBand="0" w:evenVBand="0" w:oddHBand="1" w:evenHBand="0" w:firstRowFirstColumn="0" w:firstRowLastColumn="0" w:lastRowFirstColumn="0" w:lastRowLastColumn="0"/>
+              <w:rPr>
+                <w:rtl/>
+              </w:rPr>
+            </w:pPr>
+          </w:p>
+        </w:tc>
+      </w:tr>
+      <w:tr>
+        <w:trPr>
+          <w:jc w:val="right"/>
+        </w:trPr>
+        <w:tc>
+          <w:tcPr>
+            <w:cnfStyle w:val="001000000000" w:firstRow="0" w:lastRow="0" w:firstColumn="1" w:lastColumn="0" w:oddVBand="0" w:evenVBand="0" w:oddHBand="0" w:evenHBand="0" w:firstRowFirstColumn="0" w:firstRowLastColumn="0" w:lastRowFirstColumn="0" w:lastRowLastColumn="0"/>
+            <w:tcW w:w="3150" w:type="dxa"/>
+          </w:tcPr>
+          <w:p>
+            <w:pPr>
+              <w:bidi w:val="0"/>
+              <w:jc w:val="center"/>
+            </w:pPr>
+          </w:p>
+        </w:tc>
+        <w:tc>
+          <w:tcPr>
+            <w:tcW w:w="3625" w:type="dxa"/>
+          </w:tcPr>
+          <w:p>
+            <w:pPr>
+              <w:bidi w:val="0"/>
+              <w:jc w:val="center"/>
+              <w:cnfStyle w:val="000000000000" w:firstRow="0" w:lastRow="0" w:firstColumn="0" w:lastColumn="0" w:oddVBand="0" w:evenVBand="0" w:oddHBand="0" w:evenHBand="0" w:firstRowFirstColumn="0" w:firstRowLastColumn="0" w:lastRowFirstColumn="0" w:lastRowLastColumn="0"/>
+            </w:pPr>
+            <w:r>
+              <w:t>How the system calculate discount?</w:t>
+            </w:r>
+          </w:p>
+        </w:tc>
+        <w:tc>
+          <w:tcPr>
+            <w:tcW w:w="535" w:type="dxa"/>
+          </w:tcPr>
+          <w:p>
+            <w:pPr>
+              <w:bidi w:val="0"/>
+              <w:jc w:val="center"/>
+              <w:cnfStyle w:val="000000000000" w:firstRow="0" w:lastRow="0" w:firstColumn="0" w:lastColumn="0" w:oddVBand="0" w:evenVBand="0" w:oddHBand="0" w:evenHBand="0" w:firstRowFirstColumn="0" w:firstRowLastColumn="0" w:lastRowFirstColumn="0" w:lastRowLastColumn="0"/>
+            </w:pPr>
+            <w:r>
+              <w:t>Discount</w:t>
+            </w:r>
+          </w:p>
+        </w:tc>
+        <w:tc>
+          <w:tcPr>
+            <w:tcW w:w="986" w:type="dxa"/>
+          </w:tcPr>
+          <w:p>
+            <w:pPr>
+              <w:pStyle w:val="a8"/>
+              <w:numPr>
+                <w:ilvl w:val="0"/>
+                <w:numId w:val="7"/>
+              </w:numPr>
+              <w:bidi w:val="0"/>
+              <w:cnfStyle w:val="000000000000" w:firstRow="0" w:lastRow="0" w:firstColumn="0" w:lastColumn="0" w:oddVBand="0" w:evenVBand="0" w:oddHBand="0" w:evenHBand="0" w:firstRowFirstColumn="0" w:firstRowLastColumn="0" w:lastRowFirstColumn="0" w:lastRowLastColumn="0"/>
               <w:rPr>
                 <w:rtl/>
               </w:rPr>
@@ -3337,7 +3397,7 @@
       <w:lvlText w:val="%1."/>
       <w:lvlJc w:val="left"/>
       <w:pPr>
-        <w:ind w:left="927" w:hanging="360"/>
+        <w:ind w:left="1068" w:hanging="360"/>
       </w:pPr>
       <w:rPr>
         <w:rFonts w:hint="default"/>

</xml_diff>

<commit_message>
add CD and OD
</commit_message>
<xml_diff>
--- a/docs/requierments.docx
+++ b/docs/requierments.docx
@@ -3030,9 +3030,6 @@
         </w:numPr>
         <w:bidi w:val="0"/>
       </w:pPr>
-      <w:r>
-        <w:t>Class Diagram:</w:t>
-      </w:r>
     </w:p>
     <w:p>
       <w:pPr>
@@ -3043,7 +3040,342 @@
         </w:numPr>
         <w:bidi w:val="0"/>
       </w:pPr>
+    </w:p>
+    <w:p>
+      <w:pPr>
+        <w:pStyle w:val="a8"/>
+        <w:numPr>
+          <w:ilvl w:val="0"/>
+          <w:numId w:val="4"/>
+        </w:numPr>
+        <w:bidi w:val="0"/>
+      </w:pPr>
+    </w:p>
+    <w:p>
+      <w:pPr>
+        <w:pStyle w:val="a8"/>
+        <w:numPr>
+          <w:ilvl w:val="0"/>
+          <w:numId w:val="4"/>
+        </w:numPr>
+        <w:bidi w:val="0"/>
+      </w:pPr>
+    </w:p>
+    <w:p>
+      <w:pPr>
+        <w:pStyle w:val="a8"/>
+        <w:numPr>
+          <w:ilvl w:val="0"/>
+          <w:numId w:val="4"/>
+        </w:numPr>
+        <w:bidi w:val="0"/>
+      </w:pPr>
+    </w:p>
+    <w:p>
+      <w:pPr>
+        <w:pStyle w:val="a8"/>
+        <w:numPr>
+          <w:ilvl w:val="0"/>
+          <w:numId w:val="4"/>
+        </w:numPr>
+        <w:bidi w:val="0"/>
+      </w:pPr>
+    </w:p>
+    <w:p>
+      <w:pPr>
+        <w:pStyle w:val="a8"/>
+        <w:numPr>
+          <w:ilvl w:val="0"/>
+          <w:numId w:val="4"/>
+        </w:numPr>
+        <w:bidi w:val="0"/>
+      </w:pPr>
+    </w:p>
+    <w:p>
+      <w:pPr>
+        <w:pStyle w:val="a8"/>
+        <w:numPr>
+          <w:ilvl w:val="0"/>
+          <w:numId w:val="4"/>
+        </w:numPr>
+        <w:bidi w:val="0"/>
+      </w:pPr>
+    </w:p>
+    <w:p>
+      <w:pPr>
+        <w:pStyle w:val="a8"/>
+        <w:numPr>
+          <w:ilvl w:val="0"/>
+          <w:numId w:val="4"/>
+        </w:numPr>
+        <w:bidi w:val="0"/>
+      </w:pPr>
+    </w:p>
+    <w:p>
+      <w:pPr>
+        <w:pStyle w:val="a8"/>
+        <w:numPr>
+          <w:ilvl w:val="0"/>
+          <w:numId w:val="4"/>
+        </w:numPr>
+        <w:bidi w:val="0"/>
+      </w:pPr>
+    </w:p>
+    <w:p>
+      <w:pPr>
+        <w:pStyle w:val="a8"/>
+        <w:numPr>
+          <w:ilvl w:val="0"/>
+          <w:numId w:val="4"/>
+        </w:numPr>
+        <w:bidi w:val="0"/>
+      </w:pPr>
+    </w:p>
+    <w:p>
+      <w:pPr>
+        <w:pStyle w:val="a8"/>
+        <w:numPr>
+          <w:ilvl w:val="0"/>
+          <w:numId w:val="4"/>
+        </w:numPr>
+        <w:bidi w:val="0"/>
+      </w:pPr>
+    </w:p>
+    <w:p>
+      <w:pPr>
+        <w:pStyle w:val="a8"/>
+        <w:numPr>
+          <w:ilvl w:val="0"/>
+          <w:numId w:val="4"/>
+        </w:numPr>
+        <w:bidi w:val="0"/>
+      </w:pPr>
+    </w:p>
+    <w:p>
+      <w:pPr>
+        <w:pStyle w:val="a8"/>
+        <w:numPr>
+          <w:ilvl w:val="0"/>
+          <w:numId w:val="4"/>
+        </w:numPr>
+        <w:bidi w:val="0"/>
+      </w:pPr>
+    </w:p>
+    <w:p>
+      <w:pPr>
+        <w:pStyle w:val="a8"/>
+        <w:numPr>
+          <w:ilvl w:val="0"/>
+          <w:numId w:val="4"/>
+        </w:numPr>
+        <w:bidi w:val="0"/>
+      </w:pPr>
+    </w:p>
+    <w:p>
+      <w:pPr>
+        <w:pStyle w:val="a8"/>
+        <w:numPr>
+          <w:ilvl w:val="0"/>
+          <w:numId w:val="4"/>
+        </w:numPr>
+        <w:bidi w:val="0"/>
+      </w:pPr>
+    </w:p>
+    <w:p>
+      <w:pPr>
+        <w:pStyle w:val="a8"/>
+        <w:numPr>
+          <w:ilvl w:val="0"/>
+          <w:numId w:val="4"/>
+        </w:numPr>
+        <w:bidi w:val="0"/>
+      </w:pPr>
       <w:r>
+        <w:lastRenderedPageBreak/>
+        <w:t>Class Diagram:</w:t>
+      </w:r>
+    </w:p>
+    <w:p>
+      <w:pPr>
+        <w:pStyle w:val="a8"/>
+        <w:numPr>
+          <w:ilvl w:val="1"/>
+          <w:numId w:val="4"/>
+        </w:numPr>
+        <w:bidi w:val="0"/>
+      </w:pPr>
+      <w:r>
+        <w:rPr>
+          <w:noProof/>
+        </w:rPr>
+        <w:drawing>
+          <wp:anchor distT="0" distB="0" distL="114300" distR="114300" simplePos="0" relativeHeight="251658240" behindDoc="1" locked="0" layoutInCell="1" allowOverlap="1" wp14:anchorId="5495B6DA" wp14:editId="279634E3">
+            <wp:simplePos x="0" y="0"/>
+            <wp:positionH relativeFrom="column">
+              <wp:posOffset>-527538</wp:posOffset>
+            </wp:positionH>
+            <wp:positionV relativeFrom="paragraph">
+              <wp:posOffset>324827</wp:posOffset>
+            </wp:positionV>
+            <wp:extent cx="5900317" cy="8340432"/>
+            <wp:effectExtent l="0" t="0" r="5715" b="3810"/>
+            <wp:wrapTight wrapText="bothSides">
+              <wp:wrapPolygon edited="0">
+                <wp:start x="0" y="0"/>
+                <wp:lineTo x="0" y="21561"/>
+                <wp:lineTo x="21551" y="21561"/>
+                <wp:lineTo x="21551" y="0"/>
+                <wp:lineTo x="0" y="0"/>
+              </wp:wrapPolygon>
+            </wp:wrapTight>
+            <wp:docPr id="3" name="תמונה 3"/>
+            <wp:cNvGraphicFramePr>
+              <a:graphicFrameLocks xmlns:a="http://schemas.openxmlformats.org/drawingml/2006/main" noChangeAspect="1"/>
+            </wp:cNvGraphicFramePr>
+            <a:graphic xmlns:a="http://schemas.openxmlformats.org/drawingml/2006/main">
+              <a:graphicData uri="http://schemas.openxmlformats.org/drawingml/2006/picture">
+                <pic:pic xmlns:pic="http://schemas.openxmlformats.org/drawingml/2006/picture">
+                  <pic:nvPicPr>
+                    <pic:cNvPr id="3" name="תמונה 3"/>
+                    <pic:cNvPicPr/>
+                  </pic:nvPicPr>
+                  <pic:blipFill>
+                    <a:blip r:embed="rId7">
+                      <a:extLst>
+                        <a:ext uri="{28A0092B-C50C-407E-A947-70E740481C1C}">
+                          <a14:useLocalDpi xmlns:a14="http://schemas.microsoft.com/office/drawing/2010/main" val="0"/>
+                        </a:ext>
+                      </a:extLst>
+                    </a:blip>
+                    <a:stretch>
+                      <a:fillRect/>
+                    </a:stretch>
+                  </pic:blipFill>
+                  <pic:spPr>
+                    <a:xfrm>
+                      <a:off x="0" y="0"/>
+                      <a:ext cx="5900317" cy="8340432"/>
+                    </a:xfrm>
+                    <a:prstGeom prst="rect">
+                      <a:avLst/>
+                    </a:prstGeom>
+                  </pic:spPr>
+                </pic:pic>
+              </a:graphicData>
+            </a:graphic>
+            <wp14:sizeRelH relativeFrom="margin">
+              <wp14:pctWidth>0</wp14:pctWidth>
+            </wp14:sizeRelH>
+            <wp14:sizeRelV relativeFrom="margin">
+              <wp14:pctHeight>0</wp14:pctHeight>
+            </wp14:sizeRelV>
+          </wp:anchor>
+        </w:drawing>
+      </w:r>
+      <w:r>
+        <w:t>Service – domain:</w:t>
+      </w:r>
+    </w:p>
+    <w:p>
+      <w:pPr>
+        <w:pStyle w:val="a8"/>
+        <w:numPr>
+          <w:ilvl w:val="1"/>
+          <w:numId w:val="4"/>
+        </w:numPr>
+        <w:bidi w:val="0"/>
+      </w:pPr>
+      <w:r>
+        <w:rPr>
+          <w:noProof/>
+        </w:rPr>
+        <w:lastRenderedPageBreak/>
+        <w:drawing>
+          <wp:anchor distT="0" distB="0" distL="114300" distR="114300" simplePos="0" relativeHeight="251659264" behindDoc="1" locked="0" layoutInCell="1" allowOverlap="1" wp14:anchorId="6023F849" wp14:editId="203B3E66">
+            <wp:simplePos x="0" y="0"/>
+            <wp:positionH relativeFrom="column">
+              <wp:posOffset>-443230</wp:posOffset>
+            </wp:positionH>
+            <wp:positionV relativeFrom="paragraph">
+              <wp:posOffset>269240</wp:posOffset>
+            </wp:positionV>
+            <wp:extent cx="6454140" cy="8481060"/>
+            <wp:effectExtent l="0" t="0" r="3810" b="0"/>
+            <wp:wrapTight wrapText="bothSides">
+              <wp:wrapPolygon edited="0">
+                <wp:start x="0" y="0"/>
+                <wp:lineTo x="0" y="21542"/>
+                <wp:lineTo x="21549" y="21542"/>
+                <wp:lineTo x="21549" y="0"/>
+                <wp:lineTo x="0" y="0"/>
+              </wp:wrapPolygon>
+            </wp:wrapTight>
+            <wp:docPr id="4" name="תמונה 4"/>
+            <wp:cNvGraphicFramePr>
+              <a:graphicFrameLocks xmlns:a="http://schemas.openxmlformats.org/drawingml/2006/main" noChangeAspect="1"/>
+            </wp:cNvGraphicFramePr>
+            <a:graphic xmlns:a="http://schemas.openxmlformats.org/drawingml/2006/main">
+              <a:graphicData uri="http://schemas.openxmlformats.org/drawingml/2006/picture">
+                <pic:pic xmlns:pic="http://schemas.openxmlformats.org/drawingml/2006/picture">
+                  <pic:nvPicPr>
+                    <pic:cNvPr id="4" name="תמונה 4"/>
+                    <pic:cNvPicPr/>
+                  </pic:nvPicPr>
+                  <pic:blipFill rotWithShape="1">
+                    <a:blip r:embed="rId8">
+                      <a:extLst>
+                        <a:ext uri="{28A0092B-C50C-407E-A947-70E740481C1C}">
+                          <a14:useLocalDpi xmlns:a14="http://schemas.microsoft.com/office/drawing/2010/main" val="0"/>
+                        </a:ext>
+                      </a:extLst>
+                    </a:blip>
+                    <a:srcRect b="7031"/>
+                    <a:stretch/>
+                  </pic:blipFill>
+                  <pic:spPr bwMode="auto">
+                    <a:xfrm>
+                      <a:off x="0" y="0"/>
+                      <a:ext cx="6454140" cy="8481060"/>
+                    </a:xfrm>
+                    <a:prstGeom prst="rect">
+                      <a:avLst/>
+                    </a:prstGeom>
+                    <a:ln>
+                      <a:noFill/>
+                    </a:ln>
+                    <a:extLst>
+                      <a:ext uri="{53640926-AAD7-44D8-BBD7-CCE9431645EC}">
+                        <a14:shadowObscured xmlns:a14="http://schemas.microsoft.com/office/drawing/2010/main"/>
+                      </a:ext>
+                    </a:extLst>
+                  </pic:spPr>
+                </pic:pic>
+              </a:graphicData>
+            </a:graphic>
+            <wp14:sizeRelH relativeFrom="margin">
+              <wp14:pctWidth>0</wp14:pctWidth>
+            </wp14:sizeRelH>
+            <wp14:sizeRelV relativeFrom="margin">
+              <wp14:pctHeight>0</wp14:pctHeight>
+            </wp14:sizeRelV>
+          </wp:anchor>
+        </w:drawing>
+      </w:r>
+      <w:r>
+        <w:t>Service – persistence:</w:t>
+      </w:r>
+    </w:p>
+    <w:p>
+      <w:pPr>
+        <w:pStyle w:val="a8"/>
+        <w:numPr>
+          <w:ilvl w:val="0"/>
+          <w:numId w:val="4"/>
+        </w:numPr>
+        <w:bidi w:val="0"/>
+      </w:pPr>
+      <w:r>
+        <w:lastRenderedPageBreak/>
         <w:t>Object Dia</w:t>
       </w:r>
       <w:r>
@@ -3053,29 +3385,399 @@
     <w:p>
       <w:pPr>
         <w:pStyle w:val="a8"/>
+        <w:bidi w:val="0"/>
+        <w:jc w:val="right"/>
+        <w:rPr>
+          <w:rtl/>
+        </w:rPr>
+      </w:pPr>
+      <w:r>
+        <w:rPr>
+          <w:rFonts w:hint="cs"/>
+          <w:rtl/>
+        </w:rPr>
+        <w:t xml:space="preserve">תרחיש: </w:t>
+      </w:r>
+      <w:r>
+        <w:rPr>
+          <w:rFonts w:hint="cs"/>
+          <w:rtl/>
+        </w:rPr>
+        <w:t xml:space="preserve">יש במערכת 2 ספקים </w:t>
+      </w:r>
+      <w:r>
+        <w:rPr>
+          <w:rFonts w:hint="cs"/>
+          <w:rtl/>
+        </w:rPr>
+        <w:t xml:space="preserve">ושניהם מציעים לספק מוצר שעון, במחירים שונים עם מספר קטלוגי שונה. </w:t>
+      </w:r>
+    </w:p>
+    <w:p>
+      <w:pPr>
+        <w:pStyle w:val="a8"/>
+        <w:bidi w:val="0"/>
+        <w:jc w:val="right"/>
+        <w:rPr>
+          <w:rtl/>
+        </w:rPr>
+      </w:pPr>
+      <w:r>
+        <w:rPr>
+          <w:rFonts w:hint="cs"/>
+          <w:rtl/>
+        </w:rPr>
+        <w:t>לספק קסיו</w:t>
+      </w:r>
+      <w:r>
+        <w:rPr>
+          <w:rFonts w:hint="cs"/>
+          <w:rtl/>
+        </w:rPr>
+        <w:t xml:space="preserve"> יש הזמנה 1 ש</w:t>
+      </w:r>
+      <w:r>
+        <w:rPr>
+          <w:rFonts w:hint="cs"/>
+          <w:rtl/>
+        </w:rPr>
+        <w:t>הסתיימה</w:t>
+      </w:r>
+      <w:r>
+        <w:rPr>
+          <w:rFonts w:hint="cs"/>
+          <w:rtl/>
+        </w:rPr>
+        <w:t xml:space="preserve"> </w:t>
+      </w:r>
+      <w:r>
+        <w:rPr>
+          <w:rFonts w:hint="cs"/>
+          <w:rtl/>
+        </w:rPr>
+        <w:t xml:space="preserve">ועוד הזמנה </w:t>
+      </w:r>
+      <w:r>
+        <w:rPr>
+          <w:rFonts w:hint="cs"/>
+          <w:rtl/>
+        </w:rPr>
+        <w:t>קבועה</w:t>
+      </w:r>
+      <w:r>
+        <w:rPr>
+          <w:rFonts w:hint="cs"/>
+          <w:rtl/>
+        </w:rPr>
+        <w:t xml:space="preserve"> של השעון</w:t>
+      </w:r>
+      <w:r>
+        <w:rPr>
+          <w:rFonts w:hint="cs"/>
+          <w:rtl/>
+        </w:rPr>
+        <w:t xml:space="preserve"> שמסופקת כל שבוע ביום שני.</w:t>
+      </w:r>
+    </w:p>
+    <w:p>
+      <w:pPr>
+        <w:pStyle w:val="a8"/>
+        <w:bidi w:val="0"/>
+        <w:jc w:val="right"/>
+        <w:rPr>
+          <w:rtl/>
+        </w:rPr>
+      </w:pPr>
+      <w:r>
+        <w:rPr>
+          <w:rFonts w:hint="cs"/>
+          <w:rtl/>
+        </w:rPr>
+        <w:t>כרגע המחסנאי</w:t>
+      </w:r>
+      <w:r>
+        <w:rPr>
+          <w:rFonts w:hint="cs"/>
+          <w:rtl/>
+        </w:rPr>
+        <w:t xml:space="preserve"> בתהליך של שחרור הזמנה מהספק "קסיו".</w:t>
+      </w:r>
+    </w:p>
+    <w:p>
+      <w:pPr>
+        <w:pStyle w:val="a8"/>
+        <w:bidi w:val="0"/>
+        <w:jc w:val="right"/>
+      </w:pPr>
+      <w:r>
+        <w:rPr>
+          <w:noProof/>
+        </w:rPr>
+        <w:drawing>
+          <wp:inline distT="0" distB="0" distL="0" distR="0" wp14:anchorId="5EB5769E" wp14:editId="7F212B64">
+            <wp:extent cx="5545601" cy="6066377"/>
+            <wp:effectExtent l="0" t="0" r="0" b="0"/>
+            <wp:docPr id="2" name="תמונה 2"/>
+            <wp:cNvGraphicFramePr>
+              <a:graphicFrameLocks xmlns:a="http://schemas.openxmlformats.org/drawingml/2006/main" noChangeAspect="1"/>
+            </wp:cNvGraphicFramePr>
+            <a:graphic xmlns:a="http://schemas.openxmlformats.org/drawingml/2006/main">
+              <a:graphicData uri="http://schemas.openxmlformats.org/drawingml/2006/picture">
+                <pic:pic xmlns:pic="http://schemas.openxmlformats.org/drawingml/2006/picture">
+                  <pic:nvPicPr>
+                    <pic:cNvPr id="2" name="תמונה 2"/>
+                    <pic:cNvPicPr/>
+                  </pic:nvPicPr>
+                  <pic:blipFill>
+                    <a:blip r:embed="rId9">
+                      <a:extLst>
+                        <a:ext uri="{28A0092B-C50C-407E-A947-70E740481C1C}">
+                          <a14:useLocalDpi xmlns:a14="http://schemas.microsoft.com/office/drawing/2010/main" val="0"/>
+                        </a:ext>
+                      </a:extLst>
+                    </a:blip>
+                    <a:stretch>
+                      <a:fillRect/>
+                    </a:stretch>
+                  </pic:blipFill>
+                  <pic:spPr>
+                    <a:xfrm>
+                      <a:off x="0" y="0"/>
+                      <a:ext cx="5590253" cy="6115222"/>
+                    </a:xfrm>
+                    <a:prstGeom prst="rect">
+                      <a:avLst/>
+                    </a:prstGeom>
+                  </pic:spPr>
+                </pic:pic>
+              </a:graphicData>
+            </a:graphic>
+          </wp:inline>
+        </w:drawing>
+      </w:r>
+    </w:p>
+    <w:p>
+      <w:pPr>
+        <w:pStyle w:val="a8"/>
+        <w:bidi w:val="0"/>
+        <w:jc w:val="right"/>
+        <w:rPr>
+          <w:rtl/>
+        </w:rPr>
+      </w:pPr>
+    </w:p>
+    <w:p>
+      <w:pPr>
+        <w:pStyle w:val="a8"/>
+        <w:bidi w:val="0"/>
+        <w:jc w:val="right"/>
+      </w:pPr>
+    </w:p>
+    <w:p>
+      <w:pPr>
+        <w:pStyle w:val="a8"/>
+        <w:bidi w:val="0"/>
+        <w:jc w:val="right"/>
+      </w:pPr>
+    </w:p>
+    <w:p>
+      <w:pPr>
+        <w:pStyle w:val="a8"/>
+        <w:bidi w:val="0"/>
+        <w:jc w:val="right"/>
+      </w:pPr>
+    </w:p>
+    <w:p>
+      <w:pPr>
+        <w:pStyle w:val="a8"/>
+        <w:bidi w:val="0"/>
+        <w:jc w:val="right"/>
+      </w:pPr>
+    </w:p>
+    <w:p>
+      <w:pPr>
+        <w:pStyle w:val="a8"/>
+        <w:bidi w:val="0"/>
+        <w:jc w:val="right"/>
+      </w:pPr>
+    </w:p>
+    <w:p>
+      <w:pPr>
+        <w:pStyle w:val="a8"/>
+        <w:bidi w:val="0"/>
+        <w:jc w:val="right"/>
+      </w:pPr>
+    </w:p>
+    <w:p>
+      <w:pPr>
+        <w:pStyle w:val="a8"/>
+        <w:bidi w:val="0"/>
+        <w:jc w:val="right"/>
+      </w:pPr>
+    </w:p>
+    <w:p>
+      <w:pPr>
+        <w:pStyle w:val="a8"/>
+        <w:bidi w:val="0"/>
+        <w:jc w:val="right"/>
+        <w:rPr>
+          <w:rFonts w:hint="cs"/>
+          <w:rtl/>
+        </w:rPr>
+      </w:pPr>
+    </w:p>
+    <w:p>
+      <w:pPr>
+        <w:pStyle w:val="a8"/>
         <w:numPr>
           <w:ilvl w:val="0"/>
           <w:numId w:val="4"/>
         </w:numPr>
-        <w:bidi w:val="0"/>
       </w:pPr>
       <w:r>
+        <w:lastRenderedPageBreak/>
         <w:t>Object Diagram 2:</w:t>
       </w:r>
     </w:p>
     <w:p>
       <w:pPr>
         <w:pStyle w:val="a8"/>
-        <w:bidi w:val="0"/>
-      </w:pPr>
+        <w:ind w:left="360"/>
+        <w:rPr>
+          <w:rtl/>
+        </w:rPr>
+      </w:pPr>
+      <w:r>
+        <w:rPr>
+          <w:rFonts w:hint="cs"/>
+          <w:rtl/>
+        </w:rPr>
+        <w:t>תרחיש</w:t>
+      </w:r>
+      <w:r>
+        <w:rPr>
+          <w:rFonts w:hint="cs"/>
+          <w:rtl/>
+        </w:rPr>
+        <w:t xml:space="preserve">: </w:t>
+      </w:r>
+      <w:r>
+        <w:rPr>
+          <w:rFonts w:hint="cs"/>
+          <w:rtl/>
+        </w:rPr>
+        <w:t xml:space="preserve">במערכת </w:t>
+      </w:r>
+      <w:r>
+        <w:rPr>
+          <w:rFonts w:hint="cs"/>
+          <w:rtl/>
+        </w:rPr>
+        <w:t>יש ספק 1</w:t>
+      </w:r>
+      <w:r>
+        <w:rPr>
+          <w:rFonts w:hint="cs"/>
+          <w:rtl/>
+        </w:rPr>
+        <w:t xml:space="preserve"> : "</w:t>
+      </w:r>
+      <w:proofErr w:type="spellStart"/>
+      <w:r>
+        <w:rPr>
+          <w:rFonts w:hint="cs"/>
+          <w:rtl/>
+        </w:rPr>
+        <w:t>פילוט</w:t>
+      </w:r>
+      <w:proofErr w:type="spellEnd"/>
+      <w:r>
+        <w:rPr>
+          <w:rFonts w:hint="cs"/>
+          <w:rtl/>
+        </w:rPr>
+        <w:t>"</w:t>
+      </w:r>
+      <w:r>
+        <w:rPr>
+          <w:rFonts w:hint="cs"/>
+          <w:rtl/>
+        </w:rPr>
+        <w:t xml:space="preserve"> </w:t>
+      </w:r>
+      <w:r>
+        <w:rPr>
+          <w:rFonts w:hint="cs"/>
+          <w:rtl/>
+        </w:rPr>
+        <w:t xml:space="preserve">שלו יש </w:t>
+      </w:r>
+      <w:r>
+        <w:rPr>
+          <w:rFonts w:hint="cs"/>
+          <w:rtl/>
+        </w:rPr>
+        <w:t>3 פריטים: עט, עפרון, סרגל.</w:t>
+      </w:r>
     </w:p>
     <w:p>
       <w:pPr>
-        <w:jc w:val="right"/>
-      </w:pPr>
+        <w:pStyle w:val="a8"/>
+        <w:ind w:left="360"/>
+        <w:rPr>
+          <w:rtl/>
+        </w:rPr>
+      </w:pPr>
+      <w:r>
+        <w:rPr>
+          <w:rFonts w:hint="cs"/>
+          <w:rtl/>
+        </w:rPr>
+        <w:t>בלי הזמנות, המחסנאי כרגע מ</w:t>
+      </w:r>
+      <w:r>
+        <w:rPr>
+          <w:rFonts w:hint="cs"/>
+          <w:rtl/>
+        </w:rPr>
+        <w:t>ייצר הזמנה חדשה</w:t>
+      </w:r>
+      <w:r>
+        <w:rPr>
+          <w:rFonts w:hint="cs"/>
+          <w:rtl/>
+        </w:rPr>
+        <w:t xml:space="preserve"> מהספק של </w:t>
+      </w:r>
+      <w:r>
+        <w:rPr>
+          <w:rFonts w:hint="cs"/>
+          <w:rtl/>
+        </w:rPr>
+        <w:t>10 עטים ו20 עפרונות.</w:t>
+      </w:r>
     </w:p>
     <w:p>
       <w:pPr>
+        <w:pStyle w:val="a8"/>
+        <w:ind w:left="360"/>
+        <w:rPr>
+          <w:rFonts w:hint="cs"/>
+          <w:rtl/>
+        </w:rPr>
+      </w:pPr>
+      <w:r>
+        <w:rPr>
+          <w:rFonts w:hint="cs"/>
+          <w:rtl/>
+        </w:rPr>
+        <w:t xml:space="preserve"> </w:t>
+      </w:r>
+    </w:p>
+    <w:p>
+      <w:pPr>
+        <w:pStyle w:val="a8"/>
+        <w:bidi w:val="0"/>
         <w:jc w:val="right"/>
         <w:rPr>
           <w:rtl/>
@@ -3085,13 +3787,27 @@
     <w:p>
       <w:pPr>
         <w:jc w:val="right"/>
+      </w:pPr>
+    </w:p>
+    <w:p>
+      <w:pPr>
+        <w:jc w:val="right"/>
+        <w:rPr>
+          <w:rFonts w:hint="cs"/>
+          <w:rtl/>
+        </w:rPr>
+      </w:pPr>
+    </w:p>
+    <w:p>
+      <w:pPr>
+        <w:jc w:val="right"/>
         <w:rPr>
           <w:rtl/>
         </w:rPr>
       </w:pPr>
     </w:p>
     <w:sectPr>
-      <w:headerReference w:type="default" r:id="rId7"/>
+      <w:headerReference w:type="default" r:id="rId10"/>
       <w:pgSz w:w="11906" w:h="16838"/>
       <w:pgMar w:top="1440" w:right="1800" w:bottom="1440" w:left="1800" w:header="708" w:footer="708" w:gutter="0"/>
       <w:cols w:space="708"/>
@@ -3492,7 +4208,7 @@
         <w:rFonts w:ascii="Symbol" w:hAnsi="Symbol" w:hint="default"/>
       </w:rPr>
     </w:lvl>
-    <w:lvl w:ilvl="1" w:tplc="04090003" w:tentative="1">
+    <w:lvl w:ilvl="1" w:tplc="04090003">
       <w:start w:val="1"/>
       <w:numFmt w:val="bullet"/>
       <w:lvlText w:val="o"/>

</xml_diff>